<commit_message>
EditC V and webpage
</commit_message>
<xml_diff>
--- a/CV.docx
+++ b/CV.docx
@@ -1151,25 +1151,7 @@
           <w:sz w:val="24"/>
           <w:szCs w:val="24"/>
         </w:rPr>
-        <w:t xml:space="preserve">, Yi Zhou, </w:t>
-      </w:r>
-      <w:proofErr w:type="spellStart"/>
-      <w:r>
-        <w:rPr>
-          <w:rFonts w:ascii="Calibri" w:hAnsi="Calibri" w:cs="Calibri"/>
-          <w:sz w:val="24"/>
-          <w:szCs w:val="24"/>
-        </w:rPr>
-        <w:t>Shaofeng</w:t>
-      </w:r>
-      <w:proofErr w:type="spellEnd"/>
-      <w:r>
-        <w:rPr>
-          <w:rFonts w:ascii="Calibri" w:hAnsi="Calibri" w:cs="Calibri"/>
-          <w:sz w:val="24"/>
-          <w:szCs w:val="24"/>
-        </w:rPr>
-        <w:t xml:space="preserve"> Zou. </w:t>
+        <w:t xml:space="preserve">, Yi Zhou, Shaofeng Zou. </w:t>
       </w:r>
       <w:r>
         <w:rPr>
@@ -1181,7 +1163,6 @@
         </w:rPr>
         <w:t xml:space="preserve">Variance-Reduced Off-Policy TDC Learning: Non-Asymptotic Convergence Analysis. </w:t>
       </w:r>
-      <w:proofErr w:type="spellStart"/>
       <w:r>
         <w:rPr>
           <w:rFonts w:ascii="Calibri" w:hAnsi="Calibri" w:cs="Calibri"/>
@@ -1190,18 +1171,7 @@
           <w:sz w:val="24"/>
           <w:szCs w:val="24"/>
         </w:rPr>
-        <w:t>NeurIPS</w:t>
-      </w:r>
-      <w:proofErr w:type="spellEnd"/>
-      <w:r>
-        <w:rPr>
-          <w:rFonts w:ascii="Calibri" w:hAnsi="Calibri" w:cs="Calibri"/>
-          <w:b/>
-          <w:bCs/>
-          <w:sz w:val="24"/>
-          <w:szCs w:val="24"/>
-        </w:rPr>
-        <w:t>. 2020.</w:t>
+        <w:t>NeurIPS. 2020.</w:t>
       </w:r>
       <w:r>
         <w:rPr>
@@ -1274,43 +1244,7 @@
           <w:sz w:val="24"/>
           <w:szCs w:val="24"/>
         </w:rPr>
-        <w:t xml:space="preserve">, </w:t>
-      </w:r>
-      <w:proofErr w:type="spellStart"/>
-      <w:r>
-        <w:rPr>
-          <w:rFonts w:ascii="Calibri" w:hAnsi="Calibri" w:cs="Calibri"/>
-          <w:sz w:val="24"/>
-          <w:szCs w:val="24"/>
-        </w:rPr>
-        <w:t>Ziyi</w:t>
-      </w:r>
-      <w:proofErr w:type="spellEnd"/>
-      <w:r>
-        <w:rPr>
-          <w:rFonts w:ascii="Calibri" w:hAnsi="Calibri" w:cs="Calibri"/>
-          <w:sz w:val="24"/>
-          <w:szCs w:val="24"/>
-        </w:rPr>
-        <w:t xml:space="preserve"> Chen, Yi Zhou, </w:t>
-      </w:r>
-      <w:proofErr w:type="spellStart"/>
-      <w:r>
-        <w:rPr>
-          <w:rFonts w:ascii="Calibri" w:hAnsi="Calibri" w:cs="Calibri"/>
-          <w:sz w:val="24"/>
-          <w:szCs w:val="24"/>
-        </w:rPr>
-        <w:t>Shaofeng</w:t>
-      </w:r>
-      <w:proofErr w:type="spellEnd"/>
-      <w:r>
-        <w:rPr>
-          <w:rFonts w:ascii="Calibri" w:hAnsi="Calibri" w:cs="Calibri"/>
-          <w:sz w:val="24"/>
-          <w:szCs w:val="24"/>
-        </w:rPr>
-        <w:t xml:space="preserve"> Zou. </w:t>
+        <w:t xml:space="preserve">, Ziyi Chen, Yi Zhou, Shaofeng Zou. </w:t>
       </w:r>
       <w:r>
         <w:rPr>
@@ -1425,61 +1359,7 @@
           <w:sz w:val="24"/>
           <w:szCs w:val="24"/>
         </w:rPr>
-        <w:t xml:space="preserve">, </w:t>
-      </w:r>
-      <w:proofErr w:type="spellStart"/>
-      <w:r>
-        <w:rPr>
-          <w:rFonts w:ascii="Calibri" w:hAnsi="Calibri" w:cs="Calibri"/>
-          <w:sz w:val="24"/>
-          <w:szCs w:val="24"/>
-        </w:rPr>
-        <w:t>Ziyi</w:t>
-      </w:r>
-      <w:proofErr w:type="spellEnd"/>
-      <w:r>
-        <w:rPr>
-          <w:rFonts w:ascii="Calibri" w:hAnsi="Calibri" w:cs="Calibri"/>
-          <w:sz w:val="24"/>
-          <w:szCs w:val="24"/>
-        </w:rPr>
-        <w:t xml:space="preserve"> Chen, Yi Zhou, </w:t>
-      </w:r>
-      <w:proofErr w:type="spellStart"/>
-      <w:r>
-        <w:rPr>
-          <w:rFonts w:ascii="Calibri" w:hAnsi="Calibri" w:cs="Calibri"/>
-          <w:sz w:val="24"/>
-          <w:szCs w:val="24"/>
-        </w:rPr>
-        <w:t>Kaiyi</w:t>
-      </w:r>
-      <w:proofErr w:type="spellEnd"/>
-      <w:r>
-        <w:rPr>
-          <w:rFonts w:ascii="Calibri" w:hAnsi="Calibri" w:cs="Calibri"/>
-          <w:sz w:val="24"/>
-          <w:szCs w:val="24"/>
-        </w:rPr>
-        <w:t xml:space="preserve"> Ji, </w:t>
-      </w:r>
-      <w:proofErr w:type="spellStart"/>
-      <w:r>
-        <w:rPr>
-          <w:rFonts w:ascii="Calibri" w:hAnsi="Calibri" w:cs="Calibri"/>
-          <w:sz w:val="24"/>
-          <w:szCs w:val="24"/>
-        </w:rPr>
-        <w:t>Yingbin</w:t>
-      </w:r>
-      <w:proofErr w:type="spellEnd"/>
-      <w:r>
-        <w:rPr>
-          <w:rFonts w:ascii="Calibri" w:hAnsi="Calibri" w:cs="Calibri"/>
-          <w:sz w:val="24"/>
-          <w:szCs w:val="24"/>
-        </w:rPr>
-        <w:t xml:space="preserve"> Liang</w:t>
+        <w:t>, Ziyi Chen, Yi Zhou, Kaiyi Ji, Yingbin Liang</w:t>
       </w:r>
       <w:r>
         <w:rPr>
@@ -1625,27 +1505,7 @@
           <w:sz w:val="24"/>
           <w:szCs w:val="24"/>
         </w:rPr>
-        <w:t xml:space="preserve">A </w:t>
-      </w:r>
-      <w:proofErr w:type="spellStart"/>
-      <w:r>
-        <w:rPr>
-          <w:rFonts w:ascii="Calibri" w:hAnsi="Calibri" w:cs="Calibri"/>
-          <w:b/>
-          <w:sz w:val="24"/>
-          <w:szCs w:val="24"/>
-        </w:rPr>
-        <w:t>PyTorch</w:t>
-      </w:r>
-      <w:proofErr w:type="spellEnd"/>
-      <w:r>
-        <w:rPr>
-          <w:rFonts w:ascii="Calibri" w:hAnsi="Calibri" w:cs="Calibri"/>
-          <w:b/>
-          <w:sz w:val="24"/>
-          <w:szCs w:val="24"/>
-        </w:rPr>
-        <w:t xml:space="preserve"> Implementation of Wasserstein Robust Model</w:t>
+        <w:t>A PyTorch Implementation of Wasserstein Robust Model</w:t>
       </w:r>
       <w:r>
         <w:rPr>
@@ -1901,23 +1761,13 @@
           <w:szCs w:val="24"/>
         </w:rPr>
       </w:pPr>
-      <w:proofErr w:type="spellStart"/>
-      <w:r>
-        <w:rPr>
-          <w:rFonts w:ascii="Calibri" w:hAnsi="Calibri" w:cs="Calibri"/>
-          <w:sz w:val="24"/>
-          <w:szCs w:val="24"/>
-        </w:rPr>
-        <w:t>NeurIPS</w:t>
-      </w:r>
-      <w:proofErr w:type="spellEnd"/>
-      <w:r>
-        <w:rPr>
-          <w:rFonts w:ascii="Calibri" w:hAnsi="Calibri" w:cs="Calibri"/>
-          <w:sz w:val="24"/>
-          <w:szCs w:val="24"/>
-        </w:rPr>
-        <w:t xml:space="preserve"> 2021</w:t>
+      <w:r>
+        <w:rPr>
+          <w:rFonts w:ascii="Calibri" w:hAnsi="Calibri" w:cs="Calibri"/>
+          <w:sz w:val="24"/>
+          <w:szCs w:val="24"/>
+        </w:rPr>
+        <w:t>NeurIPS 2021</w:t>
       </w:r>
       <w:r>
         <w:rPr>
@@ -1941,25 +1791,7 @@
           <w:sz w:val="24"/>
           <w:szCs w:val="24"/>
         </w:rPr>
-        <w:t xml:space="preserve">IEEE </w:t>
-      </w:r>
-      <w:proofErr w:type="spellStart"/>
-      <w:r>
-        <w:rPr>
-          <w:rFonts w:ascii="Calibri" w:hAnsi="Calibri" w:cs="Calibri"/>
-          <w:sz w:val="24"/>
-          <w:szCs w:val="24"/>
-        </w:rPr>
-        <w:t>BigData</w:t>
-      </w:r>
-      <w:proofErr w:type="spellEnd"/>
-      <w:r>
-        <w:rPr>
-          <w:rFonts w:ascii="Calibri" w:hAnsi="Calibri" w:cs="Calibri"/>
-          <w:sz w:val="24"/>
-          <w:szCs w:val="24"/>
-        </w:rPr>
-        <w:t xml:space="preserve"> 2021</w:t>
+        <w:t>IEEE BigData 2021</w:t>
       </w:r>
       <w:r>
         <w:rPr>
@@ -1993,23 +1825,13 @@
         </w:rPr>
         <w:t xml:space="preserve">; </w:t>
       </w:r>
-      <w:proofErr w:type="spellStart"/>
-      <w:r>
-        <w:rPr>
-          <w:rFonts w:ascii="Calibri" w:hAnsi="Calibri" w:cs="Calibri"/>
-          <w:sz w:val="24"/>
-          <w:szCs w:val="24"/>
-        </w:rPr>
-        <w:t>NeurIPS</w:t>
-      </w:r>
-      <w:proofErr w:type="spellEnd"/>
-      <w:r>
-        <w:rPr>
-          <w:rFonts w:ascii="Calibri" w:hAnsi="Calibri" w:cs="Calibri"/>
-          <w:sz w:val="24"/>
-          <w:szCs w:val="24"/>
-        </w:rPr>
-        <w:t xml:space="preserve"> 202</w:t>
+      <w:r>
+        <w:rPr>
+          <w:rFonts w:ascii="Calibri" w:hAnsi="Calibri" w:cs="Calibri"/>
+          <w:sz w:val="24"/>
+          <w:szCs w:val="24"/>
+        </w:rPr>
+        <w:t>NeurIPS 202</w:t>
       </w:r>
       <w:r>
         <w:rPr>
@@ -2018,6 +1840,14 @@
           <w:szCs w:val="24"/>
         </w:rPr>
         <w:t>2</w:t>
+      </w:r>
+      <w:r>
+        <w:rPr>
+          <w:rFonts w:ascii="Calibri" w:hAnsi="Calibri" w:cs="Calibri"/>
+          <w:sz w:val="24"/>
+          <w:szCs w:val="24"/>
+        </w:rPr>
+        <w:t>; ICLR 2023</w:t>
       </w:r>
       <w:r>
         <w:rPr>

</xml_diff>